<commit_message>
Add: New features to realize in Rev.2.
</commit_message>
<xml_diff>
--- a/Scheme/Доработать в Rev2.docx
+++ b/Scheme/Доработать в Rev2.docx
@@ -11,11 +11,113 @@
         </w:numPr>
       </w:pPr>
       <w:r>
-        <w:t>Выровнять длины всех дорожек (хотя бы ШИМ-каналы)</w:t>
-      </w:r>
-      <w:r>
-        <w:t>.</w:t>
-      </w:r>
+        <w:t>Выровнять длины всех дорожек</w:t>
+      </w:r>
+    </w:p>
+    <w:p>
+      <w:pPr>
+        <w:pStyle w:val="a3"/>
+        <w:numPr>
+          <w:ilvl w:val="0"/>
+          <w:numId w:val="3"/>
+        </w:numPr>
+      </w:pPr>
+      <w:r>
+        <w:t>Питание 3.3 В вместо 5 В</w:t>
+      </w:r>
+    </w:p>
+    <w:p>
+      <w:pPr>
+        <w:pStyle w:val="a3"/>
+        <w:numPr>
+          <w:ilvl w:val="0"/>
+          <w:numId w:val="3"/>
+        </w:numPr>
+      </w:pPr>
+      <w:r>
+        <w:t>Подумать над решением проблемы с индуктивностью – дают большое падение напряжения</w:t>
+      </w:r>
+    </w:p>
+    <w:p>
+      <w:pPr>
+        <w:pStyle w:val="a3"/>
+        <w:numPr>
+          <w:ilvl w:val="0"/>
+          <w:numId w:val="3"/>
+        </w:numPr>
+      </w:pPr>
+      <w:r>
+        <w:t xml:space="preserve">Соблюсти правила по </w:t>
+      </w:r>
+      <w:r>
+        <w:rPr>
+          <w:lang w:val="en-US"/>
+        </w:rPr>
+        <w:t>ESL</w:t>
+      </w:r>
+      <w:r>
+        <w:t xml:space="preserve"> </w:t>
+      </w:r>
+      <w:r>
+        <w:t>на каждой индуктивности, чтобы не было резонанса</w:t>
+      </w:r>
+    </w:p>
+    <w:p>
+      <w:pPr>
+        <w:pStyle w:val="a3"/>
+        <w:numPr>
+          <w:ilvl w:val="0"/>
+          <w:numId w:val="3"/>
+        </w:numPr>
+      </w:pPr>
+      <w:r>
+        <w:t xml:space="preserve">Создать правила (хотя бы для </w:t>
+      </w:r>
+      <w:r>
+        <w:rPr>
+          <w:lang w:val="en-US"/>
+        </w:rPr>
+        <w:t>I</w:t>
+      </w:r>
+      <w:r>
+        <w:rPr>
+          <w:vertAlign w:val="superscript"/>
+        </w:rPr>
+        <w:t>2</w:t>
+      </w:r>
+      <w:r>
+        <w:rPr>
+          <w:lang w:val="en-US"/>
+        </w:rPr>
+        <w:t>C</w:t>
+      </w:r>
+      <w:r>
+        <w:t xml:space="preserve"> </w:t>
+      </w:r>
+      <w:r>
+        <w:t>линии)</w:t>
+      </w:r>
+    </w:p>
+    <w:p>
+      <w:pPr>
+        <w:pStyle w:val="a3"/>
+        <w:numPr>
+          <w:ilvl w:val="0"/>
+          <w:numId w:val="3"/>
+        </w:numPr>
+      </w:pPr>
+      <w:r>
+        <w:t>Переделать полигон с землёй (полигон под кварцем сделать под размер корпуса)</w:t>
+      </w:r>
+    </w:p>
+    <w:p>
+      <w:pPr>
+        <w:pStyle w:val="a3"/>
+        <w:numPr>
+          <w:ilvl w:val="0"/>
+          <w:numId w:val="3"/>
+        </w:numPr>
+      </w:pPr>
     </w:p>
     <w:sectPr>
       <w:pgSz w:w="11906" w:h="16838"/>

</xml_diff>

<commit_message>
Crossed out done points.
</commit_message>
<xml_diff>
--- a/Scheme/Доработать в Rev2.docx
+++ b/Scheme/Доработать в Rev2.docx
@@ -33,8 +33,14 @@
           <w:ilvl w:val="0"/>
           <w:numId w:val="3"/>
         </w:numPr>
-      </w:pPr>
-      <w:r>
+        <w:rPr>
+          <w:strike/>
+        </w:rPr>
+      </w:pPr>
+      <w:r>
+        <w:rPr>
+          <w:strike/>
+        </w:rPr>
         <w:t>Подумать над решением проблемы с индуктивностью – дают большое падение напряжения</w:t>
       </w:r>
     </w:p>
@@ -45,21 +51,28 @@
           <w:ilvl w:val="0"/>
           <w:numId w:val="3"/>
         </w:numPr>
-      </w:pPr>
-      <w:r>
+        <w:rPr>
+          <w:strike/>
+        </w:rPr>
+      </w:pPr>
+      <w:r>
+        <w:rPr>
+          <w:strike/>
+        </w:rPr>
         <w:t xml:space="preserve">Соблюсти правила по </w:t>
       </w:r>
       <w:r>
         <w:rPr>
+          <w:strike/>
           <w:lang w:val="en-US"/>
         </w:rPr>
         <w:t>ESL</w:t>
       </w:r>
       <w:r>
-        <w:t xml:space="preserve"> </w:t>
-      </w:r>
-      <w:r>
-        <w:t>на каждой индуктивности, чтобы не было резонанса</w:t>
+        <w:rPr>
+          <w:strike/>
+        </w:rPr>
+        <w:t xml:space="preserve"> на каждой индуктивности, чтобы не было резонанса</w:t>
       </w:r>
     </w:p>
     <w:p>
@@ -117,7 +130,29 @@
           <w:ilvl w:val="0"/>
           <w:numId w:val="3"/>
         </w:numPr>
-      </w:pPr>
+        <w:rPr>
+          <w:strike/>
+        </w:rPr>
+      </w:pPr>
+      <w:r>
+        <w:rPr>
+          <w:strike/>
+        </w:rPr>
+        <w:t xml:space="preserve">Переделать </w:t>
+      </w:r>
+      <w:r>
+        <w:rPr>
+          <w:strike/>
+          <w:lang w:val="en-US"/>
+        </w:rPr>
+        <w:t xml:space="preserve">footprint </w:t>
+      </w:r>
+      <w:r>
+        <w:rPr>
+          <w:strike/>
+        </w:rPr>
+        <w:t>для тактовой кнопки</w:t>
+      </w:r>
     </w:p>
     <w:sectPr>
       <w:pgSz w:w="11906" w:h="16838"/>

</xml_diff>